<commit_message>
Edited link for the open dynamic robot initiative
</commit_message>
<xml_diff>
--- a/Foundations of Robotics/Project links/4 Legged robots and sources.docx
+++ b/Foundations of Robotics/Project links/4 Legged robots and sources.docx
@@ -6,71 +6,59 @@
       <w:r>
         <w:t>4 Legged robots and sources:</w:t>
       </w:r>
-      <w:bookmarkStart w:id="0" w:name="_GoBack"/>
-      <w:bookmarkEnd w:id="0"/>
     </w:p>
     <w:p>
-      <w:r>
-        <w:fldChar w:fldCharType="begin"/>
-      </w:r>
-      <w:r>
-        <w:instrText xml:space="preserve"> HYPERLINK "https://www.frontiersin.org/articles/10.3389/frobt.2018.00067/full" \l "h2" </w:instrText>
-      </w:r>
-      <w:r>
-        <w:fldChar w:fldCharType="separate"/>
-      </w:r>
-      <w:r>
-        <w:rPr>
-          <w:rStyle w:val="Hyperlink"/>
-        </w:rPr>
-        <w:t xml:space="preserve">Frontiers | </w:t>
-      </w:r>
-      <w:proofErr w:type="spellStart"/>
-      <w:r>
-        <w:rPr>
-          <w:rStyle w:val="Hyperlink"/>
-        </w:rPr>
-        <w:t>Oncilla</w:t>
-      </w:r>
-      <w:proofErr w:type="spellEnd"/>
-      <w:r>
-        <w:rPr>
-          <w:rStyle w:val="Hyperlink"/>
-        </w:rPr>
-        <w:t xml:space="preserve"> Robot: A Versatile Open-Source Quadruped Research Robot </w:t>
-      </w:r>
-      <w:proofErr w:type="gramStart"/>
-      <w:r>
-        <w:rPr>
-          <w:rStyle w:val="Hyperlink"/>
-        </w:rPr>
-        <w:t>With</w:t>
-      </w:r>
-      <w:proofErr w:type="gramEnd"/>
-      <w:r>
-        <w:rPr>
-          <w:rStyle w:val="Hyperlink"/>
-        </w:rPr>
-        <w:t xml:space="preserve"> Compliant Pantograph Legs | Rob</w:t>
-      </w:r>
-      <w:r>
-        <w:rPr>
-          <w:rStyle w:val="Hyperlink"/>
-        </w:rPr>
-        <w:t>o</w:t>
-      </w:r>
-      <w:r>
-        <w:rPr>
-          <w:rStyle w:val="Hyperlink"/>
-        </w:rPr>
-        <w:t>tics and AI (frontiersin.org)</w:t>
-      </w:r>
-      <w:r>
-        <w:fldChar w:fldCharType="end"/>
-      </w:r>
+      <w:hyperlink r:id="rId4" w:anchor="h2" w:history="1">
+        <w:r>
+          <w:rPr>
+            <w:rStyle w:val="Hyperlink"/>
+          </w:rPr>
+          <w:t xml:space="preserve">Frontiers | </w:t>
+        </w:r>
+        <w:proofErr w:type="spellStart"/>
+        <w:r>
+          <w:rPr>
+            <w:rStyle w:val="Hyperlink"/>
+          </w:rPr>
+          <w:t>Oncilla</w:t>
+        </w:r>
+        <w:proofErr w:type="spellEnd"/>
+        <w:r>
+          <w:rPr>
+            <w:rStyle w:val="Hyperlink"/>
+          </w:rPr>
+          <w:t xml:space="preserve"> Robot: A Versatile Open-Source Quadruped Research Robot </w:t>
+        </w:r>
+        <w:proofErr w:type="gramStart"/>
+        <w:r>
+          <w:rPr>
+            <w:rStyle w:val="Hyperlink"/>
+          </w:rPr>
+          <w:t>With</w:t>
+        </w:r>
+        <w:proofErr w:type="gramEnd"/>
+        <w:r>
+          <w:rPr>
+            <w:rStyle w:val="Hyperlink"/>
+          </w:rPr>
+          <w:t xml:space="preserve"> Compliant Pantograph Legs | Rob</w:t>
+        </w:r>
+        <w:r>
+          <w:rPr>
+            <w:rStyle w:val="Hyperlink"/>
+          </w:rPr>
+          <w:t>o</w:t>
+        </w:r>
+        <w:r>
+          <w:rPr>
+            <w:rStyle w:val="Hyperlink"/>
+          </w:rPr>
+          <w:t>tics and AI (frontiersin.org)</w:t>
+        </w:r>
+      </w:hyperlink>
     </w:p>
     <w:p>
-      <w:hyperlink r:id="rId4" w:history="1">
+      <w:hyperlink r:id="rId5" w:history="1">
         <w:proofErr w:type="spellStart"/>
         <w:r>
           <w:rPr>
@@ -109,7 +97,7 @@
     </w:p>
     <w:p/>
     <w:p>
-      <w:hyperlink r:id="rId5" w:history="1">
+      <w:hyperlink r:id="rId6" w:history="1">
         <w:r>
           <w:rPr>
             <w:rStyle w:val="Hyperlink"/>
@@ -117,6 +105,18 @@
           <w:t>Open Dynamic Robot Initiative (open-dynamic-robot-initiative.github.io)</w:t>
         </w:r>
       </w:hyperlink>
+    </w:p>
+    <w:p>
+      <w:hyperlink r:id="rId7" w:history="1">
+        <w:r>
+          <w:rPr>
+            <w:rStyle w:val="Hyperlink"/>
+          </w:rPr>
+          <w:t>Open Dynamic Robot Initiative (github.com)</w:t>
+        </w:r>
+      </w:hyperlink>
+      <w:bookmarkStart w:id="0" w:name="_GoBack"/>
+      <w:bookmarkEnd w:id="0"/>
     </w:p>
     <w:sectPr>
       <w:pgSz w:w="11906" w:h="16838"/>
@@ -553,7 +553,6 @@
     <w:name w:val="Hyperlink"/>
     <w:basedOn w:val="DefaultParagraphFont"/>
     <w:uiPriority w:val="99"/>
-    <w:semiHidden/>
     <w:unhideWhenUsed/>
     <w:rsid w:val="0014578F"/>
     <w:rPr>

</xml_diff>